<commit_message>
use group by search
</commit_message>
<xml_diff>
--- a/doc/call_odoo_json_rpc_api.docx
+++ b/doc/call_odoo_json_rpc_api.docx
@@ -1,6 +1,6 @@
 
 <file path=word/document.xml><?xml version="1.0" encoding="utf-8"?>
-<w:document xmlns:wpc="http://schemas.microsoft.com/office/word/2010/wordprocessingCanvas" xmlns:cx="http://schemas.microsoft.com/office/drawing/2014/chartex" xmlns:mc="http://schemas.openxmlformats.org/markup-compatibility/2006" xmlns:o="urn:schemas-microsoft-com:office:office" xmlns:r="http://schemas.openxmlformats.org/officeDocument/2006/relationships" xmlns:m="http://schemas.openxmlformats.org/officeDocument/2006/math" xmlns:v="urn:schemas-microsoft-com:vml" xmlns:wp14="http://schemas.microsoft.com/office/word/2010/wordprocessingDrawing" xmlns:wp="http://schemas.openxmlformats.org/drawingml/2006/wordprocessingDrawing" xmlns:w10="urn:schemas-microsoft-com:office:word" xmlns:w="http://schemas.openxmlformats.org/wordprocessingml/2006/main" xmlns:w14="http://schemas.microsoft.com/office/word/2010/wordml" xmlns:w15="http://schemas.microsoft.com/office/word/2012/wordml" xmlns:w16se="http://schemas.microsoft.com/office/word/2015/wordml/symex" xmlns:wpg="http://schemas.microsoft.com/office/word/2010/wordprocessingGroup" xmlns:wpi="http://schemas.microsoft.com/office/word/2010/wordprocessingInk" xmlns:wne="http://schemas.microsoft.com/office/word/2006/wordml" xmlns:wps="http://schemas.microsoft.com/office/word/2010/wordprocessingShape" mc:Ignorable="w14 w15 w16se wp14">
+<w:document xmlns:wpc="http://schemas.microsoft.com/office/word/2010/wordprocessingCanvas" xmlns:mc="http://schemas.openxmlformats.org/markup-compatibility/2006" xmlns:o="urn:schemas-microsoft-com:office:office" xmlns:r="http://schemas.openxmlformats.org/officeDocument/2006/relationships" xmlns:m="http://schemas.openxmlformats.org/officeDocument/2006/math" xmlns:v="urn:schemas-microsoft-com:vml" xmlns:wp14="http://schemas.microsoft.com/office/word/2010/wordprocessingDrawing" xmlns:wp="http://schemas.openxmlformats.org/drawingml/2006/wordprocessingDrawing" xmlns:w10="urn:schemas-microsoft-com:office:word" xmlns:w="http://schemas.openxmlformats.org/wordprocessingml/2006/main" xmlns:w14="http://schemas.microsoft.com/office/word/2010/wordml" xmlns:w15="http://schemas.microsoft.com/office/word/2012/wordml" xmlns:wpg="http://schemas.microsoft.com/office/word/2010/wordprocessingGroup" xmlns:wpi="http://schemas.microsoft.com/office/word/2010/wordprocessingInk" xmlns:wne="http://schemas.microsoft.com/office/word/2006/wordml" xmlns:wps="http://schemas.microsoft.com/office/word/2010/wordprocessingShape" mc:Ignorable="w14 w15 wp14">
   <w:body>
     <w:p>
       <w:pPr>
@@ -23,13 +23,8 @@
           <w:numId w:val="1"/>
         </w:numPr>
       </w:pPr>
-      <w:proofErr w:type="spellStart"/>
-      <w:r>
-        <w:t>url</w:t>
-      </w:r>
-      <w:proofErr w:type="spellEnd"/>
-      <w:r>
-        <w:t xml:space="preserve"> </w:t>
+      <w:r>
+        <w:t xml:space="preserve">url </w:t>
       </w:r>
       <w:hyperlink r:id="rId5" w:history="1">
         <w:r>
@@ -51,11 +46,9 @@
           <w:numId w:val="1"/>
         </w:numPr>
       </w:pPr>
-      <w:proofErr w:type="gramStart"/>
       <w:r>
         <w:t>header :</w:t>
       </w:r>
-      <w:proofErr w:type="gramEnd"/>
     </w:p>
     <w:p>
       <w:pPr>
@@ -68,13 +61,8 @@
         <w:t xml:space="preserve"> </w:t>
       </w:r>
       <w:r>
-        <w:t>application/</w:t>
-      </w:r>
-      <w:proofErr w:type="spellStart"/>
-      <w:r>
-        <w:t>json</w:t>
-      </w:r>
-      <w:proofErr w:type="spellEnd"/>
+        <w:t>application/json</w:t>
+      </w:r>
     </w:p>
     <w:p>
       <w:pPr>
@@ -87,13 +75,8 @@
         <w:t xml:space="preserve"> </w:t>
       </w:r>
       <w:r>
-        <w:t>application/</w:t>
-      </w:r>
-      <w:proofErr w:type="spellStart"/>
-      <w:r>
-        <w:t>json</w:t>
-      </w:r>
-      <w:proofErr w:type="spellEnd"/>
+        <w:t>application/json</w:t>
+      </w:r>
     </w:p>
     <w:p>
       <w:pPr>
@@ -103,11 +86,9 @@
           <w:numId w:val="1"/>
         </w:numPr>
       </w:pPr>
-      <w:proofErr w:type="gramStart"/>
       <w:r>
         <w:t>Body :</w:t>
       </w:r>
-      <w:proofErr w:type="gramEnd"/>
     </w:p>
     <w:p>
       <w:pPr>
@@ -122,15 +103,7 @@
         <w:ind w:left="720"/>
       </w:pPr>
       <w:r>
-        <w:t xml:space="preserve">   "</w:t>
-      </w:r>
-      <w:proofErr w:type="spellStart"/>
-      <w:r>
-        <w:t>jsonrpc</w:t>
-      </w:r>
-      <w:proofErr w:type="spellEnd"/>
-      <w:r>
-        <w:t>": "2.0",</w:t>
+        <w:t xml:space="preserve">   "jsonrpc": "2.0",</w:t>
       </w:r>
     </w:p>
     <w:p>
@@ -146,15 +119,7 @@
         <w:ind w:left="720"/>
       </w:pPr>
       <w:r>
-        <w:t xml:space="preserve">   "</w:t>
-      </w:r>
-      <w:proofErr w:type="spellStart"/>
-      <w:r>
-        <w:t>params</w:t>
-      </w:r>
-      <w:proofErr w:type="spellEnd"/>
-      <w:r>
-        <w:t>": {</w:t>
+        <w:t xml:space="preserve">   "params": {</w:t>
       </w:r>
     </w:p>
     <w:p>
@@ -162,23 +127,7 @@
         <w:ind w:left="720"/>
       </w:pPr>
       <w:r>
-        <w:t xml:space="preserve">      "</w:t>
-      </w:r>
-      <w:proofErr w:type="spellStart"/>
-      <w:r>
-        <w:t>db</w:t>
-      </w:r>
-      <w:proofErr w:type="spellEnd"/>
-      <w:r>
-        <w:t>": "</w:t>
-      </w:r>
-      <w:proofErr w:type="spellStart"/>
-      <w:r>
-        <w:t>plasmadb</w:t>
-      </w:r>
-      <w:proofErr w:type="spellEnd"/>
-      <w:r>
-        <w:t>",</w:t>
+        <w:t xml:space="preserve">      "db": "plasmadb",</w:t>
       </w:r>
     </w:p>
     <w:p>
@@ -343,15 +292,7 @@
     </w:p>
     <w:p>
       <w:r>
-        <w:t xml:space="preserve">     "</w:t>
-      </w:r>
-      <w:proofErr w:type="spellStart"/>
-      <w:r>
-        <w:t>jsonrpc</w:t>
-      </w:r>
-      <w:proofErr w:type="spellEnd"/>
-      <w:r>
-        <w:t>": "2.0",</w:t>
+        <w:t xml:space="preserve">     "jsonrpc": "2.0",</w:t>
       </w:r>
     </w:p>
     <w:p>
@@ -361,43 +302,17 @@
     </w:p>
     <w:p>
       <w:r>
-        <w:t xml:space="preserve">    "model": "</w:t>
-      </w:r>
-      <w:proofErr w:type="spellStart"/>
-      <w:proofErr w:type="gramStart"/>
-      <w:r>
-        <w:t>res.partner</w:t>
-      </w:r>
-      <w:proofErr w:type="spellEnd"/>
-      <w:proofErr w:type="gramEnd"/>
-      <w:r>
-        <w:t>",</w:t>
-      </w:r>
-    </w:p>
-    <w:p>
-      <w:r>
-        <w:t xml:space="preserve">     "</w:t>
-      </w:r>
-      <w:proofErr w:type="spellStart"/>
-      <w:r>
-        <w:t>params</w:t>
-      </w:r>
-      <w:proofErr w:type="spellEnd"/>
-      <w:r>
-        <w:t>": {</w:t>
-      </w:r>
-    </w:p>
-    <w:p>
-      <w:r>
-        <w:t xml:space="preserve">       "</w:t>
-      </w:r>
-      <w:proofErr w:type="spellStart"/>
-      <w:r>
-        <w:t>kwargs</w:t>
-      </w:r>
-      <w:proofErr w:type="spellEnd"/>
-      <w:r>
-        <w:t>": {</w:t>
+        <w:t xml:space="preserve">    "model": "res.partner",</w:t>
+      </w:r>
+    </w:p>
+    <w:p>
+      <w:r>
+        <w:t xml:space="preserve">     "params": {</w:t>
+      </w:r>
+    </w:p>
+    <w:p>
+      <w:r>
+        <w:t xml:space="preserve">       "kwargs": {</w:t>
       </w:r>
     </w:p>
     <w:p>
@@ -407,18 +322,13 @@
     </w:p>
     <w:p>
       <w:r>
-        <w:t xml:space="preserve"> </w:t>
-      </w:r>
-      <w:r>
-        <w:t xml:space="preserve">  "fields</w:t>
-      </w:r>
-      <w:proofErr w:type="gramStart"/>
-      <w:r>
-        <w:t>":[</w:t>
-      </w:r>
-      <w:proofErr w:type="gramEnd"/>
-      <w:r>
-        <w:t>"id","code","stage","warehouse","p_customer","description"],"order":"id","limit":5,"offset":0</w:t>
+        <w:t xml:space="preserve">   </w:t>
+      </w:r>
+      <w:r>
+        <w:tab/>
+      </w:r>
+      <w:r>
+        <w:t>,"limit":5,"offset":0</w:t>
       </w:r>
     </w:p>
     <w:p>
@@ -429,43 +339,17 @@
     <w:p>
       <w:r>
         <w:lastRenderedPageBreak/>
-        <w:t xml:space="preserve">       "method": "</w:t>
-      </w:r>
-      <w:proofErr w:type="spellStart"/>
-      <w:r>
-        <w:t>search_read</w:t>
-      </w:r>
-      <w:proofErr w:type="spellEnd"/>
-      <w:r>
-        <w:t>",</w:t>
-      </w:r>
-    </w:p>
-    <w:p>
-      <w:r>
-        <w:t xml:space="preserve">       "model": "</w:t>
-      </w:r>
-      <w:proofErr w:type="spellStart"/>
-      <w:proofErr w:type="gramStart"/>
-      <w:r>
-        <w:t>p.equipment</w:t>
-      </w:r>
-      <w:proofErr w:type="spellEnd"/>
-      <w:proofErr w:type="gramEnd"/>
-      <w:r>
-        <w:t>",</w:t>
-      </w:r>
-    </w:p>
-    <w:p>
-      <w:r>
-        <w:t xml:space="preserve">        "</w:t>
-      </w:r>
-      <w:proofErr w:type="spellStart"/>
-      <w:r>
-        <w:t>args</w:t>
-      </w:r>
-      <w:proofErr w:type="spellEnd"/>
-      <w:r>
-        <w:t>": [</w:t>
+        <w:t xml:space="preserve">       "method": "search_read",</w:t>
+      </w:r>
+    </w:p>
+    <w:p>
+      <w:r>
+        <w:t xml:space="preserve">       "model": "p.equipment",</w:t>
+      </w:r>
+    </w:p>
+    <w:p>
+      <w:r>
+        <w:t xml:space="preserve">        "args": [</w:t>
       </w:r>
     </w:p>
     <w:p>
@@ -609,21 +493,8 @@
         <w:t xml:space="preserve">: </w:t>
       </w:r>
       <w:r>
-        <w:t xml:space="preserve"> </w:t>
-      </w:r>
-      <w:proofErr w:type="spellStart"/>
-      <w:r>
-        <w:t>như</w:t>
-      </w:r>
-      <w:proofErr w:type="spellEnd"/>
-      <w:r>
-        <w:t xml:space="preserve"> </w:t>
-      </w:r>
-      <w:proofErr w:type="spellStart"/>
-      <w:r>
-        <w:t>trên</w:t>
-      </w:r>
-      <w:proofErr w:type="spellEnd"/>
+        <w:t xml:space="preserve"> như trên</w:t>
+      </w:r>
     </w:p>
     <w:p>
       <w:pPr>
@@ -633,11 +504,9 @@
           <w:numId w:val="1"/>
         </w:numPr>
       </w:pPr>
-      <w:proofErr w:type="gramStart"/>
       <w:r>
         <w:t>body :</w:t>
       </w:r>
-      <w:proofErr w:type="gramEnd"/>
     </w:p>
     <w:p>
       <w:pPr>
@@ -652,15 +521,7 @@
         <w:pStyle w:val="ListParagraph"/>
       </w:pPr>
       <w:r>
-        <w:t xml:space="preserve">   "</w:t>
-      </w:r>
-      <w:proofErr w:type="spellStart"/>
-      <w:r>
-        <w:t>jsonrpc</w:t>
-      </w:r>
-      <w:proofErr w:type="spellEnd"/>
-      <w:r>
-        <w:t>": "2.0",</w:t>
+        <w:t xml:space="preserve">   "jsonrpc": "2.0",</w:t>
       </w:r>
     </w:p>
     <w:p>
@@ -674,18 +535,8 @@
       </w:pPr>
       <w:r>
         <w:lastRenderedPageBreak/>
-        <w:t xml:space="preserve">   "</w:t>
-      </w:r>
-      <w:proofErr w:type="spellStart"/>
-      <w:r>
-        <w:t>params</w:t>
-      </w:r>
-      <w:proofErr w:type="spellEnd"/>
-      <w:r>
-        <w:t>": {</w:t>
-      </w:r>
-      <w:bookmarkStart w:id="0" w:name="_GoBack"/>
-      <w:bookmarkEnd w:id="0"/>
+        <w:t xml:space="preserve">   "params": {</w:t>
+      </w:r>
     </w:p>
     <w:p>
       <w:pPr>
@@ -707,52 +558,15 @@
       </w:r>
       <w:r>
         <w:tab/>
-        <w:t>"model": "</w:t>
-      </w:r>
-      <w:proofErr w:type="spellStart"/>
-      <w:proofErr w:type="gramStart"/>
-      <w:r>
-        <w:t>res.partner</w:t>
-      </w:r>
-      <w:proofErr w:type="spellEnd"/>
-      <w:proofErr w:type="gramEnd"/>
-      <w:r>
-        <w:t>",</w:t>
-      </w:r>
-    </w:p>
-    <w:p>
-      <w:pPr>
-        <w:pStyle w:val="ListParagraph"/>
-      </w:pPr>
-      <w:r>
-        <w:t xml:space="preserve">      "</w:t>
-      </w:r>
-      <w:proofErr w:type="spellStart"/>
-      <w:r>
-        <w:t>args</w:t>
-      </w:r>
-      <w:proofErr w:type="spellEnd"/>
-      <w:r>
-        <w:t>": [&lt;---</w:t>
-      </w:r>
-      <w:proofErr w:type="spellStart"/>
-      <w:r>
-        <w:t>dien</w:t>
-      </w:r>
-      <w:proofErr w:type="spellEnd"/>
-      <w:r>
-        <w:t xml:space="preserve"> id </w:t>
-      </w:r>
-      <w:proofErr w:type="spellStart"/>
-      <w:r>
-        <w:t>vao</w:t>
-      </w:r>
-      <w:proofErr w:type="spellEnd"/>
-      <w:r>
-        <w:t xml:space="preserve"> day ---- &gt;</w:t>
-      </w:r>
-      <w:r>
-        <w:t>]</w:t>
+        <w:t>"model": "res.partner",</w:t>
+      </w:r>
+    </w:p>
+    <w:p>
+      <w:pPr>
+        <w:pStyle w:val="ListParagraph"/>
+      </w:pPr>
+      <w:r>
+        <w:t xml:space="preserve">      "args": [&lt;---dien id vao day ---- &gt;]</w:t>
       </w:r>
     </w:p>
     <w:p>
@@ -833,6 +647,811 @@
         </w:drawing>
       </w:r>
     </w:p>
+    <w:p>
+      <w:pPr>
+        <w:rPr>
+          <w:b/>
+        </w:rPr>
+      </w:pPr>
+    </w:p>
+    <w:p>
+      <w:pPr>
+        <w:rPr>
+          <w:b/>
+        </w:rPr>
+      </w:pPr>
+      <w:r>
+        <w:rPr>
+          <w:b/>
+        </w:rPr>
+        <w:t>Group by</w:t>
+      </w:r>
+    </w:p>
+    <w:p>
+      <w:pPr>
+        <w:pStyle w:val="ListParagraph"/>
+        <w:numPr>
+          <w:ilvl w:val="0"/>
+          <w:numId w:val="1"/>
+        </w:numPr>
+      </w:pPr>
+      <w:r>
+        <w:t>Header như trên</w:t>
+      </w:r>
+    </w:p>
+    <w:p>
+      <w:pPr>
+        <w:pStyle w:val="ListParagraph"/>
+        <w:numPr>
+          <w:ilvl w:val="0"/>
+          <w:numId w:val="1"/>
+        </w:numPr>
+      </w:pPr>
+      <w:r>
+        <w:t>Body</w:t>
+      </w:r>
+    </w:p>
+    <w:p>
+      <w:pPr>
+        <w:pStyle w:val="ListParagraph"/>
+      </w:pPr>
+      <w:r>
+        <w:t>{</w:t>
+      </w:r>
+    </w:p>
+    <w:p>
+      <w:pPr>
+        <w:pStyle w:val="ListParagraph"/>
+      </w:pPr>
+      <w:r>
+        <w:t xml:space="preserve">     "jsonrpc": "2.0",</w:t>
+      </w:r>
+    </w:p>
+    <w:p>
+      <w:pPr>
+        <w:pStyle w:val="ListParagraph"/>
+      </w:pPr>
+    </w:p>
+    <w:p>
+      <w:pPr>
+        <w:pStyle w:val="ListParagraph"/>
+      </w:pPr>
+      <w:r>
+        <w:t xml:space="preserve">     "params": {</w:t>
+      </w:r>
+    </w:p>
+    <w:p>
+      <w:pPr>
+        <w:pStyle w:val="ListParagraph"/>
+      </w:pPr>
+      <w:r>
+        <w:t xml:space="preserve">       "kwargs": {</w:t>
+      </w:r>
+    </w:p>
+    <w:p>
+      <w:pPr>
+        <w:pStyle w:val="ListParagraph"/>
+      </w:pPr>
+      <w:r>
+        <w:t xml:space="preserve">         "context": {},</w:t>
+      </w:r>
+    </w:p>
+    <w:p>
+      <w:pPr>
+        <w:pStyle w:val="ListParagraph"/>
+      </w:pPr>
+      <w:r>
+        <w:t xml:space="preserve">         </w:t>
+      </w:r>
+      <w:r>
+        <w:t>//</w:t>
+      </w:r>
+      <w:r>
+        <w:t>"domain" : [["date_time", "&gt;", "2019-09-01"], ["date_time", "&lt;", "2019-09-30"]],</w:t>
+      </w:r>
+    </w:p>
+    <w:p>
+      <w:pPr>
+        <w:pStyle w:val="ListParagraph"/>
+      </w:pPr>
+      <w:r>
+        <w:t xml:space="preserve">  </w:t>
+      </w:r>
+      <w:r>
+        <w:t xml:space="preserve">        </w:t>
+      </w:r>
+      <w:r>
+        <w:t>"fields": [ "p_customer" , "sequence"],</w:t>
+      </w:r>
+    </w:p>
+    <w:p>
+      <w:pPr>
+        <w:pStyle w:val="ListParagraph"/>
+      </w:pPr>
+      <w:r>
+        <w:t xml:space="preserve">  </w:t>
+      </w:r>
+      <w:r>
+        <w:t xml:space="preserve">       </w:t>
+      </w:r>
+      <w:r>
+        <w:t>"groupby": ["p_customer"]</w:t>
+      </w:r>
+    </w:p>
+    <w:p>
+      <w:pPr>
+        <w:pStyle w:val="ListParagraph"/>
+      </w:pPr>
+    </w:p>
+    <w:p>
+      <w:pPr>
+        <w:pStyle w:val="ListParagraph"/>
+      </w:pPr>
+    </w:p>
+    <w:p>
+      <w:pPr>
+        <w:pStyle w:val="ListParagraph"/>
+      </w:pPr>
+      <w:r>
+        <w:lastRenderedPageBreak/>
+        <w:t xml:space="preserve">      },</w:t>
+      </w:r>
+    </w:p>
+    <w:p>
+      <w:pPr>
+        <w:pStyle w:val="ListParagraph"/>
+      </w:pPr>
+      <w:r>
+        <w:t xml:space="preserve">       "method": "read_group",</w:t>
+      </w:r>
+    </w:p>
+    <w:p>
+      <w:pPr>
+        <w:pStyle w:val="ListParagraph"/>
+      </w:pPr>
+      <w:r>
+        <w:t xml:space="preserve">       "model": "p.order",</w:t>
+      </w:r>
+    </w:p>
+    <w:p>
+      <w:pPr>
+        <w:pStyle w:val="ListParagraph"/>
+      </w:pPr>
+      <w:r>
+        <w:t xml:space="preserve">        "args": [</w:t>
+      </w:r>
+    </w:p>
+    <w:p>
+      <w:pPr>
+        <w:pStyle w:val="ListParagraph"/>
+      </w:pPr>
+      <w:r>
+        <w:t xml:space="preserve">          [</w:t>
+      </w:r>
+    </w:p>
+    <w:p>
+      <w:pPr>
+        <w:pStyle w:val="ListParagraph"/>
+      </w:pPr>
+      <w:r>
+        <w:t xml:space="preserve">           </w:t>
+      </w:r>
+    </w:p>
+    <w:p>
+      <w:pPr>
+        <w:pStyle w:val="ListParagraph"/>
+      </w:pPr>
+      <w:r>
+        <w:t xml:space="preserve">          ]</w:t>
+      </w:r>
+    </w:p>
+    <w:p>
+      <w:pPr>
+        <w:pStyle w:val="ListParagraph"/>
+      </w:pPr>
+      <w:r>
+        <w:t xml:space="preserve">          ],</w:t>
+      </w:r>
+    </w:p>
+    <w:p>
+      <w:pPr>
+        <w:pStyle w:val="ListParagraph"/>
+      </w:pPr>
+      <w:r>
+        <w:t xml:space="preserve">        "context": {}</w:t>
+      </w:r>
+    </w:p>
+    <w:p>
+      <w:pPr>
+        <w:pStyle w:val="ListParagraph"/>
+      </w:pPr>
+      <w:r>
+        <w:t xml:space="preserve">     },</w:t>
+      </w:r>
+    </w:p>
+    <w:p>
+      <w:pPr>
+        <w:pStyle w:val="ListParagraph"/>
+      </w:pPr>
+      <w:r>
+        <w:t xml:space="preserve">     "id": "1"</w:t>
+      </w:r>
+    </w:p>
+    <w:p>
+      <w:pPr>
+        <w:pStyle w:val="ListParagraph"/>
+      </w:pPr>
+      <w:r>
+        <w:t xml:space="preserve">  }</w:t>
+      </w:r>
+    </w:p>
+    <w:p>
+      <w:pPr>
+        <w:pStyle w:val="ListParagraph"/>
+      </w:pPr>
+    </w:p>
+    <w:p>
+      <w:pPr>
+        <w:pStyle w:val="ListParagraph"/>
+      </w:pPr>
+    </w:p>
+    <w:p>
+      <w:pPr>
+        <w:pStyle w:val="ListParagraph"/>
+      </w:pPr>
+      <w:r>
+        <w:rPr>
+          <w:noProof/>
+        </w:rPr>
+        <w:drawing>
+          <wp:inline distT="0" distB="0" distL="0" distR="0" wp14:anchorId="1107B8B2" wp14:editId="75CCFD5C">
+            <wp:extent cx="5943600" cy="3219450"/>
+            <wp:effectExtent l="0" t="0" r="0" b="0"/>
+            <wp:docPr id="4" name="Picture 4"/>
+            <wp:cNvGraphicFramePr>
+              <a:graphicFrameLocks xmlns:a="http://schemas.openxmlformats.org/drawingml/2006/main" noChangeAspect="1"/>
+            </wp:cNvGraphicFramePr>
+            <a:graphic xmlns:a="http://schemas.openxmlformats.org/drawingml/2006/main">
+              <a:graphicData uri="http://schemas.openxmlformats.org/drawingml/2006/picture">
+                <pic:pic xmlns:pic="http://schemas.openxmlformats.org/drawingml/2006/picture">
+                  <pic:nvPicPr>
+                    <pic:cNvPr id="1" name=""/>
+                    <pic:cNvPicPr/>
+                  </pic:nvPicPr>
+                  <pic:blipFill>
+                    <a:blip r:embed="rId11"/>
+                    <a:stretch>
+                      <a:fillRect/>
+                    </a:stretch>
+                  </pic:blipFill>
+                  <pic:spPr>
+                    <a:xfrm>
+                      <a:off x="0" y="0"/>
+                      <a:ext cx="5943600" cy="3219450"/>
+                    </a:xfrm>
+                    <a:prstGeom prst="rect">
+                      <a:avLst/>
+                    </a:prstGeom>
+                  </pic:spPr>
+                </pic:pic>
+              </a:graphicData>
+            </a:graphic>
+          </wp:inline>
+        </w:drawing>
+      </w:r>
+    </w:p>
+    <w:p>
+      <w:pPr>
+        <w:pStyle w:val="ListParagraph"/>
+      </w:pPr>
+    </w:p>
+    <w:p>
+      <w:pPr>
+        <w:pStyle w:val="ListParagraph"/>
+      </w:pPr>
+    </w:p>
+    <w:p>
+      <w:pPr>
+        <w:pStyle w:val="ListParagraph"/>
+      </w:pPr>
+    </w:p>
+    <w:p>
+      <w:pPr>
+        <w:rPr>
+          <w:b/>
+        </w:rPr>
+      </w:pPr>
+      <w:r>
+        <w:rPr>
+          <w:b/>
+        </w:rPr>
+        <w:t>Group thiết bị theo trạng thái</w:t>
+      </w:r>
+    </w:p>
+    <w:p>
+      <w:pPr>
+        <w:pStyle w:val="ListParagraph"/>
+        <w:numPr>
+          <w:ilvl w:val="0"/>
+          <w:numId w:val="1"/>
+        </w:numPr>
+      </w:pPr>
+      <w:r>
+        <w:t>Header giữ nguyên</w:t>
+      </w:r>
+    </w:p>
+    <w:p>
+      <w:pPr>
+        <w:pStyle w:val="ListParagraph"/>
+        <w:numPr>
+          <w:ilvl w:val="0"/>
+          <w:numId w:val="1"/>
+        </w:numPr>
+      </w:pPr>
+      <w:r>
+        <w:t>Body</w:t>
+      </w:r>
+    </w:p>
+    <w:p>
+      <w:pPr>
+        <w:pStyle w:val="ListParagraph"/>
+      </w:pPr>
+      <w:r>
+        <w:t>{</w:t>
+      </w:r>
+    </w:p>
+    <w:p>
+      <w:pPr>
+        <w:pStyle w:val="ListParagraph"/>
+      </w:pPr>
+      <w:r>
+        <w:t xml:space="preserve">     "jsonrpc": "2.0",</w:t>
+      </w:r>
+    </w:p>
+    <w:p>
+      <w:pPr>
+        <w:pStyle w:val="ListParagraph"/>
+      </w:pPr>
+      <w:r>
+        <w:t xml:space="preserve">     "params": {</w:t>
+      </w:r>
+    </w:p>
+    <w:p>
+      <w:pPr>
+        <w:pStyle w:val="ListParagraph"/>
+      </w:pPr>
+      <w:r>
+        <w:t xml:space="preserve">       "kwargs": {</w:t>
+      </w:r>
+    </w:p>
+    <w:p>
+      <w:pPr>
+        <w:pStyle w:val="ListParagraph"/>
+      </w:pPr>
+      <w:r>
+        <w:t xml:space="preserve">         "context": {},</w:t>
+      </w:r>
+    </w:p>
+    <w:p>
+      <w:pPr>
+        <w:pStyle w:val="ListParagraph"/>
+      </w:pPr>
+      <w:r>
+        <w:t xml:space="preserve">        </w:t>
+      </w:r>
+    </w:p>
+    <w:p>
+      <w:pPr>
+        <w:pStyle w:val="ListParagraph"/>
+      </w:pPr>
+      <w:r>
+        <w:lastRenderedPageBreak/>
+        <w:t xml:space="preserve">  </w:t>
+      </w:r>
+      <w:r>
+        <w:tab/>
+      </w:r>
+      <w:r>
+        <w:tab/>
+        <w:t>"fields": [ "stage" , "sequence"],</w:t>
+      </w:r>
+    </w:p>
+    <w:p>
+      <w:pPr>
+        <w:pStyle w:val="ListParagraph"/>
+      </w:pPr>
+      <w:r>
+        <w:t xml:space="preserve">  </w:t>
+      </w:r>
+      <w:r>
+        <w:tab/>
+      </w:r>
+      <w:r>
+        <w:tab/>
+        <w:t>"groupby": ["stage"]</w:t>
+      </w:r>
+    </w:p>
+    <w:p>
+      <w:pPr>
+        <w:pStyle w:val="ListParagraph"/>
+      </w:pPr>
+      <w:r>
+        <w:t xml:space="preserve">      },</w:t>
+      </w:r>
+    </w:p>
+    <w:p>
+      <w:pPr>
+        <w:pStyle w:val="ListParagraph"/>
+      </w:pPr>
+      <w:r>
+        <w:t xml:space="preserve">       "method": "read_group",</w:t>
+      </w:r>
+    </w:p>
+    <w:p>
+      <w:pPr>
+        <w:pStyle w:val="ListParagraph"/>
+      </w:pPr>
+      <w:r>
+        <w:t xml:space="preserve">       "model": "p.equipment",</w:t>
+      </w:r>
+    </w:p>
+    <w:p>
+      <w:pPr>
+        <w:pStyle w:val="ListParagraph"/>
+      </w:pPr>
+      <w:r>
+        <w:t xml:space="preserve">        "args": [[]],</w:t>
+      </w:r>
+    </w:p>
+    <w:p>
+      <w:pPr>
+        <w:pStyle w:val="ListParagraph"/>
+      </w:pPr>
+      <w:r>
+        <w:t xml:space="preserve">        "context": {}</w:t>
+      </w:r>
+    </w:p>
+    <w:p>
+      <w:pPr>
+        <w:pStyle w:val="ListParagraph"/>
+      </w:pPr>
+      <w:r>
+        <w:t xml:space="preserve">     },</w:t>
+      </w:r>
+    </w:p>
+    <w:p>
+      <w:pPr>
+        <w:pStyle w:val="ListParagraph"/>
+      </w:pPr>
+      <w:r>
+        <w:t xml:space="preserve">     "id": "1"</w:t>
+      </w:r>
+    </w:p>
+    <w:p>
+      <w:pPr>
+        <w:pStyle w:val="ListParagraph"/>
+      </w:pPr>
+      <w:r>
+        <w:t xml:space="preserve">  }</w:t>
+      </w:r>
+    </w:p>
+    <w:p>
+      <w:pPr>
+        <w:pStyle w:val="ListParagraph"/>
+        <w:numPr>
+          <w:ilvl w:val="0"/>
+          <w:numId w:val="1"/>
+        </w:numPr>
+      </w:pPr>
+      <w:r>
+        <w:t>Response</w:t>
+      </w:r>
+    </w:p>
+    <w:p>
+      <w:pPr>
+        <w:pStyle w:val="ListParagraph"/>
+      </w:pPr>
+      <w:r>
+        <w:t>{</w:t>
+      </w:r>
+    </w:p>
+    <w:p>
+      <w:pPr>
+        <w:pStyle w:val="ListParagraph"/>
+      </w:pPr>
+      <w:r>
+        <w:t xml:space="preserve">    "jsonrpc": "2.0",</w:t>
+      </w:r>
+    </w:p>
+    <w:p>
+      <w:pPr>
+        <w:pStyle w:val="ListParagraph"/>
+      </w:pPr>
+      <w:r>
+        <w:t xml:space="preserve">    "id": "1",</w:t>
+      </w:r>
+    </w:p>
+    <w:p>
+      <w:pPr>
+        <w:pStyle w:val="ListParagraph"/>
+      </w:pPr>
+      <w:r>
+        <w:t xml:space="preserve">    "result": [</w:t>
+      </w:r>
+    </w:p>
+    <w:p>
+      <w:pPr>
+        <w:pStyle w:val="ListParagraph"/>
+      </w:pPr>
+      <w:r>
+        <w:t xml:space="preserve">        {</w:t>
+      </w:r>
+    </w:p>
+    <w:p>
+      <w:pPr>
+        <w:pStyle w:val="ListParagraph"/>
+      </w:pPr>
+      <w:r>
+        <w:t xml:space="preserve">            "stage_count": 1,</w:t>
+      </w:r>
+    </w:p>
+    <w:p>
+      <w:pPr>
+        <w:pStyle w:val="ListParagraph"/>
+      </w:pPr>
+      <w:r>
+        <w:t xml:space="preserve">            "stage": 2,</w:t>
+      </w:r>
+    </w:p>
+    <w:p>
+      <w:pPr>
+        <w:pStyle w:val="ListParagraph"/>
+      </w:pPr>
+      <w:r>
+        <w:t xml:space="preserve">            "__domain": [</w:t>
+      </w:r>
+    </w:p>
+    <w:p>
+      <w:pPr>
+        <w:pStyle w:val="ListParagraph"/>
+      </w:pPr>
+      <w:r>
+        <w:t xml:space="preserve">                [</w:t>
+      </w:r>
+    </w:p>
+    <w:p>
+      <w:pPr>
+        <w:pStyle w:val="ListParagraph"/>
+      </w:pPr>
+      <w:r>
+        <w:t xml:space="preserve">                    "stage",</w:t>
+      </w:r>
+    </w:p>
+    <w:p>
+      <w:pPr>
+        <w:pStyle w:val="ListParagraph"/>
+      </w:pPr>
+      <w:r>
+        <w:t xml:space="preserve">                    "=",</w:t>
+      </w:r>
+    </w:p>
+    <w:p>
+      <w:pPr>
+        <w:pStyle w:val="ListParagraph"/>
+      </w:pPr>
+      <w:r>
+        <w:t xml:space="preserve">                    2</w:t>
+      </w:r>
+    </w:p>
+    <w:p>
+      <w:pPr>
+        <w:pStyle w:val="ListParagraph"/>
+      </w:pPr>
+      <w:r>
+        <w:t xml:space="preserve">                ]</w:t>
+      </w:r>
+    </w:p>
+    <w:p>
+      <w:pPr>
+        <w:pStyle w:val="ListParagraph"/>
+      </w:pPr>
+      <w:r>
+        <w:t xml:space="preserve">            ]</w:t>
+      </w:r>
+    </w:p>
+    <w:p>
+      <w:pPr>
+        <w:pStyle w:val="ListParagraph"/>
+      </w:pPr>
+      <w:r>
+        <w:t xml:space="preserve">        },</w:t>
+      </w:r>
+    </w:p>
+    <w:p>
+      <w:pPr>
+        <w:pStyle w:val="ListParagraph"/>
+      </w:pPr>
+      <w:r>
+        <w:t xml:space="preserve">        {</w:t>
+      </w:r>
+    </w:p>
+    <w:p>
+      <w:pPr>
+        <w:pStyle w:val="ListParagraph"/>
+      </w:pPr>
+      <w:r>
+        <w:t xml:space="preserve">            "stage_count": 3,</w:t>
+      </w:r>
+    </w:p>
+    <w:p>
+      <w:pPr>
+        <w:pStyle w:val="ListParagraph"/>
+      </w:pPr>
+      <w:r>
+        <w:t xml:space="preserve">            "stage": 4,</w:t>
+      </w:r>
+    </w:p>
+    <w:p>
+      <w:pPr>
+        <w:pStyle w:val="ListParagraph"/>
+      </w:pPr>
+      <w:r>
+        <w:t xml:space="preserve">            "__domain": [</w:t>
+      </w:r>
+    </w:p>
+    <w:p>
+      <w:pPr>
+        <w:pStyle w:val="ListParagraph"/>
+      </w:pPr>
+      <w:r>
+        <w:t xml:space="preserve">                [</w:t>
+      </w:r>
+    </w:p>
+    <w:p>
+      <w:pPr>
+        <w:pStyle w:val="ListParagraph"/>
+      </w:pPr>
+      <w:r>
+        <w:t xml:space="preserve">                    "stage",</w:t>
+      </w:r>
+    </w:p>
+    <w:p>
+      <w:pPr>
+        <w:pStyle w:val="ListParagraph"/>
+      </w:pPr>
+      <w:r>
+        <w:t xml:space="preserve">                    "=",</w:t>
+      </w:r>
+    </w:p>
+    <w:p>
+      <w:pPr>
+        <w:pStyle w:val="ListParagraph"/>
+      </w:pPr>
+      <w:r>
+        <w:t xml:space="preserve">                    4</w:t>
+      </w:r>
+    </w:p>
+    <w:p>
+      <w:pPr>
+        <w:pStyle w:val="ListParagraph"/>
+      </w:pPr>
+      <w:r>
+        <w:t xml:space="preserve">                ]</w:t>
+      </w:r>
+    </w:p>
+    <w:p>
+      <w:pPr>
+        <w:pStyle w:val="ListParagraph"/>
+      </w:pPr>
+      <w:r>
+        <w:t xml:space="preserve">            ]</w:t>
+      </w:r>
+    </w:p>
+    <w:p>
+      <w:pPr>
+        <w:pStyle w:val="ListParagraph"/>
+      </w:pPr>
+      <w:r>
+        <w:t xml:space="preserve">        }</w:t>
+      </w:r>
+    </w:p>
+    <w:p>
+      <w:pPr>
+        <w:pStyle w:val="ListParagraph"/>
+      </w:pPr>
+      <w:r>
+        <w:t xml:space="preserve">    ]</w:t>
+      </w:r>
+    </w:p>
+    <w:p>
+      <w:pPr>
+        <w:pStyle w:val="ListParagraph"/>
+      </w:pPr>
+      <w:r>
+        <w:t>}</w:t>
+      </w:r>
+    </w:p>
+    <w:p>
+      <w:pPr>
+        <w:pStyle w:val="ListParagraph"/>
+      </w:pPr>
+      <w:bookmarkStart w:id="0" w:name="_GoBack"/>
+      <w:bookmarkEnd w:id="0"/>
+    </w:p>
+    <w:p>
+      <w:pPr>
+        <w:pStyle w:val="ListParagraph"/>
+      </w:pPr>
+      <w:r>
+        <w:rPr>
+          <w:noProof/>
+        </w:rPr>
+        <w:lastRenderedPageBreak/>
+        <w:drawing>
+          <wp:inline distT="0" distB="0" distL="0" distR="0" wp14:anchorId="0C2E2578" wp14:editId="6F976A36">
+            <wp:extent cx="5783283" cy="3485737"/>
+            <wp:effectExtent l="0" t="0" r="8255" b="635"/>
+            <wp:docPr id="5" name="Picture 5"/>
+            <wp:cNvGraphicFramePr>
+              <a:graphicFrameLocks xmlns:a="http://schemas.openxmlformats.org/drawingml/2006/main" noChangeAspect="1"/>
+            </wp:cNvGraphicFramePr>
+            <a:graphic xmlns:a="http://schemas.openxmlformats.org/drawingml/2006/main">
+              <a:graphicData uri="http://schemas.openxmlformats.org/drawingml/2006/picture">
+                <pic:pic xmlns:pic="http://schemas.openxmlformats.org/drawingml/2006/picture">
+                  <pic:nvPicPr>
+                    <pic:cNvPr id="1" name=""/>
+                    <pic:cNvPicPr/>
+                  </pic:nvPicPr>
+                  <pic:blipFill rotWithShape="1">
+                    <a:blip r:embed="rId12"/>
+                    <a:srcRect l="19081" t="9959"/>
+                    <a:stretch/>
+                  </pic:blipFill>
+                  <pic:spPr bwMode="auto">
+                    <a:xfrm>
+                      <a:off x="0" y="0"/>
+                      <a:ext cx="5792576" cy="3491338"/>
+                    </a:xfrm>
+                    <a:prstGeom prst="rect">
+                      <a:avLst/>
+                    </a:prstGeom>
+                    <a:ln>
+                      <a:noFill/>
+                    </a:ln>
+                    <a:extLst>
+                      <a:ext uri="{53640926-AAD7-44D8-BBD7-CCE9431645EC}">
+                        <a14:shadowObscured xmlns:a14="http://schemas.microsoft.com/office/drawing/2010/main"/>
+                      </a:ext>
+                    </a:extLst>
+                  </pic:spPr>
+                </pic:pic>
+              </a:graphicData>
+            </a:graphic>
+          </wp:inline>
+        </w:drawing>
+      </w:r>
+    </w:p>
+    <w:p>
+      <w:pPr>
+        <w:pStyle w:val="ListParagraph"/>
+      </w:pPr>
+    </w:p>
+    <w:p>
+      <w:pPr>
+        <w:pStyle w:val="ListParagraph"/>
+      </w:pPr>
+      <w:hyperlink r:id="rId13" w:history="1">
+        <w:r>
+          <w:rPr>
+            <w:rStyle w:val="Hyperlink"/>
+          </w:rPr>
+          <w:t>https://www.npmjs.com/package/react-native-odoo-promise-based</w:t>
+        </w:r>
+      </w:hyperlink>
+      <w:r>
+        <w:t xml:space="preserve"> </w:t>
+      </w:r>
+    </w:p>
     <w:sectPr>
       <w:pgSz w:w="12240" w:h="15840"/>
       <w:pgMar w:top="1440" w:right="1440" w:bottom="1440" w:left="1440" w:header="720" w:footer="720" w:gutter="0"/>
@@ -844,8 +1463,8 @@
 </file>
 
 <file path=word/numbering.xml><?xml version="1.0" encoding="utf-8"?>
-<w:numbering xmlns:wpc="http://schemas.microsoft.com/office/word/2010/wordprocessingCanvas" xmlns:cx="http://schemas.microsoft.com/office/drawing/2014/chartex" xmlns:mc="http://schemas.openxmlformats.org/markup-compatibility/2006" xmlns:o="urn:schemas-microsoft-com:office:office" xmlns:r="http://schemas.openxmlformats.org/officeDocument/2006/relationships" xmlns:m="http://schemas.openxmlformats.org/officeDocument/2006/math" xmlns:v="urn:schemas-microsoft-com:vml" xmlns:wp14="http://schemas.microsoft.com/office/word/2010/wordprocessingDrawing" xmlns:wp="http://schemas.openxmlformats.org/drawingml/2006/wordprocessingDrawing" xmlns:w10="urn:schemas-microsoft-com:office:word" xmlns:w="http://schemas.openxmlformats.org/wordprocessingml/2006/main" xmlns:w14="http://schemas.microsoft.com/office/word/2010/wordml" xmlns:w15="http://schemas.microsoft.com/office/word/2012/wordml" xmlns:w16se="http://schemas.microsoft.com/office/word/2015/wordml/symex" xmlns:wpg="http://schemas.microsoft.com/office/word/2010/wordprocessingGroup" xmlns:wpi="http://schemas.microsoft.com/office/word/2010/wordprocessingInk" xmlns:wne="http://schemas.microsoft.com/office/word/2006/wordml" xmlns:wps="http://schemas.microsoft.com/office/word/2010/wordprocessingShape" mc:Ignorable="w14 w15 w16se wp14">
-  <w:abstractNum w:abstractNumId="0" w15:restartNumberingAfterBreak="0">
+<w:numbering xmlns:wpc="http://schemas.microsoft.com/office/word/2010/wordprocessingCanvas" xmlns:mc="http://schemas.openxmlformats.org/markup-compatibility/2006" xmlns:o="urn:schemas-microsoft-com:office:office" xmlns:r="http://schemas.openxmlformats.org/officeDocument/2006/relationships" xmlns:m="http://schemas.openxmlformats.org/officeDocument/2006/math" xmlns:v="urn:schemas-microsoft-com:vml" xmlns:wp14="http://schemas.microsoft.com/office/word/2010/wordprocessingDrawing" xmlns:wp="http://schemas.openxmlformats.org/drawingml/2006/wordprocessingDrawing" xmlns:w10="urn:schemas-microsoft-com:office:word" xmlns:w="http://schemas.openxmlformats.org/wordprocessingml/2006/main" xmlns:w14="http://schemas.microsoft.com/office/word/2010/wordml" xmlns:w15="http://schemas.microsoft.com/office/word/2012/wordml" xmlns:wpg="http://schemas.microsoft.com/office/word/2010/wordprocessingGroup" xmlns:wpi="http://schemas.microsoft.com/office/word/2010/wordprocessingInk" xmlns:wne="http://schemas.microsoft.com/office/word/2006/wordml" xmlns:wps="http://schemas.microsoft.com/office/word/2010/wordprocessingShape" mc:Ignorable="w14 w15 wp14">
+  <w:abstractNum w:abstractNumId="0">
     <w:nsid w:val="36EE11FE"/>
     <w:multiLevelType w:val="hybridMultilevel"/>
     <w:tmpl w:val="D9285396"/>
@@ -964,7 +1583,7 @@
 </file>
 
 <file path=word/styles.xml><?xml version="1.0" encoding="utf-8"?>
-<w:styles xmlns:mc="http://schemas.openxmlformats.org/markup-compatibility/2006" xmlns:r="http://schemas.openxmlformats.org/officeDocument/2006/relationships" xmlns:w="http://schemas.openxmlformats.org/wordprocessingml/2006/main" xmlns:w14="http://schemas.microsoft.com/office/word/2010/wordml" xmlns:w15="http://schemas.microsoft.com/office/word/2012/wordml" xmlns:w16se="http://schemas.microsoft.com/office/word/2015/wordml/symex" mc:Ignorable="w14 w15 w16se">
+<w:styles xmlns:mc="http://schemas.openxmlformats.org/markup-compatibility/2006" xmlns:r="http://schemas.openxmlformats.org/officeDocument/2006/relationships" xmlns:w="http://schemas.openxmlformats.org/wordprocessingml/2006/main" xmlns:w14="http://schemas.microsoft.com/office/word/2010/wordml" xmlns:w15="http://schemas.microsoft.com/office/word/2012/wordml" mc:Ignorable="w14 w15">
   <w:docDefaults>
     <w:rPrDefault>
       <w:rPr>

</xml_diff>